<commit_message>
Dokument mit Vorlage Versehen
</commit_message>
<xml_diff>
--- a/UseCaseBeschreibungen/Lobby_Registrieren.docx
+++ b/UseCaseBeschreibungen/Lobby_Registrieren.docx
@@ -2,11 +2,1518 @@
 <file path=word/document.xml><?xml version="1.0" encoding="utf-8"?>
 <w:document xmlns:wpc="http://schemas.microsoft.com/office/word/2010/wordprocessingCanvas" xmlns:cx="http://schemas.microsoft.com/office/drawing/2014/chartex" xmlns:cx1="http://schemas.microsoft.com/office/drawing/2015/9/8/chartex" xmlns:cx2="http://schemas.microsoft.com/office/drawing/2015/10/21/chartex" xmlns:cx3="http://schemas.microsoft.com/office/drawing/2016/5/9/chartex" xmlns:cx4="http://schemas.microsoft.com/office/drawing/2016/5/10/chartex" xmlns:cx5="http://schemas.microsoft.com/office/drawing/2016/5/11/chartex" xmlns:cx6="http://schemas.microsoft.com/office/drawing/2016/5/12/chartex" xmlns:cx7="http://schemas.microsoft.com/office/drawing/2016/5/13/chartex" xmlns:cx8="http://schemas.microsoft.com/office/drawing/2016/5/14/chartex" xmlns:mc="http://schemas.openxmlformats.org/markup-compatibility/2006" xmlns:aink="http://schemas.microsoft.com/office/drawing/2016/ink" xmlns:am3d="http://schemas.microsoft.com/office/drawing/2017/model3d" xmlns:o="urn:schemas-microsoft-com:office:office" xmlns:r="http://schemas.openxmlformats.org/officeDocument/2006/relationships" xmlns:m="http://schemas.openxmlformats.org/officeDocument/2006/math" xmlns:v="urn:schemas-microsoft-com:vml" xmlns:wp14="http://schemas.microsoft.com/office/word/2010/wordprocessingDrawing" xmlns:wp="http://schemas.openxmlformats.org/drawingml/2006/wordprocessingDrawing" xmlns:w10="urn:schemas-microsoft-com:office:word" xmlns:w="http://schemas.openxmlformats.org/wordprocessingml/2006/main" xmlns:w14="http://schemas.microsoft.com/office/word/2010/wordml" xmlns:w15="http://schemas.microsoft.com/office/word/2012/wordml" xmlns:w16cex="http://schemas.microsoft.com/office/word/2018/wordml/cex" xmlns:w16cid="http://schemas.microsoft.com/office/word/2016/wordml/cid" xmlns:w16="http://schemas.microsoft.com/office/word/2018/wordml" xmlns:w16sdtdh="http://schemas.microsoft.com/office/word/2020/wordml/sdtdatahash" xmlns:w16se="http://schemas.microsoft.com/office/word/2015/wordml/symex" xmlns:wpg="http://schemas.microsoft.com/office/word/2010/wordprocessingGroup" xmlns:wpi="http://schemas.microsoft.com/office/word/2010/wordprocessingInk" xmlns:wne="http://schemas.microsoft.com/office/word/2006/wordml" xmlns:wps="http://schemas.microsoft.com/office/word/2010/wordprocessingShape" mc:Ignorable="w14 w15 w16se w16cid w16 w16cex w16sdtdh wp14">
   <w:body>
-    <w:p>
-      <w:r>
-        <w:t>Hallo</w:t>
-      </w:r>
-    </w:p>
+    <w:tbl>
+      <w:tblPr>
+        <w:tblW w:w="9169" w:type="dxa"/>
+        <w:tblCellMar>
+          <w:left w:w="0" w:type="dxa"/>
+          <w:right w:w="0" w:type="dxa"/>
+        </w:tblCellMar>
+        <w:tblLook w:val="0600" w:firstRow="0" w:lastRow="0" w:firstColumn="0" w:lastColumn="0" w:noHBand="1" w:noVBand="1"/>
+      </w:tblPr>
+      <w:tblGrid>
+        <w:gridCol w:w="2492"/>
+        <w:gridCol w:w="6677"/>
+      </w:tblGrid>
+      <w:tr>
+        <w:trPr>
+          <w:trHeight w:val="399"/>
+        </w:trPr>
+        <w:tc>
+          <w:tcPr>
+            <w:tcW w:w="2492" w:type="dxa"/>
+            <w:tcBorders>
+              <w:top w:val="single" w:sz="8" w:space="0" w:color="000000"/>
+              <w:left w:val="single" w:sz="8" w:space="0" w:color="000000"/>
+              <w:bottom w:val="single" w:sz="8" w:space="0" w:color="000000"/>
+              <w:right w:val="single" w:sz="8" w:space="0" w:color="000000"/>
+            </w:tcBorders>
+            <w:shd w:val="clear" w:color="auto" w:fill="auto"/>
+            <w:tcMar>
+              <w:top w:w="86" w:type="dxa"/>
+              <w:left w:w="83" w:type="dxa"/>
+              <w:bottom w:w="86" w:type="dxa"/>
+              <w:right w:w="83" w:type="dxa"/>
+            </w:tcMar>
+            <w:hideMark/>
+          </w:tcPr>
+          <w:p>
+            <w:r>
+              <w:rPr>
+                <w:b/>
+                <w:bCs/>
+              </w:rPr>
+              <w:t>Geschäftsprozess</w:t>
+            </w:r>
+          </w:p>
+        </w:tc>
+        <w:tc>
+          <w:tcPr>
+            <w:tcW w:w="6677" w:type="dxa"/>
+            <w:tcBorders>
+              <w:top w:val="single" w:sz="8" w:space="0" w:color="000000"/>
+              <w:left w:val="single" w:sz="8" w:space="0" w:color="000000"/>
+              <w:bottom w:val="single" w:sz="8" w:space="0" w:color="000000"/>
+              <w:right w:val="single" w:sz="8" w:space="0" w:color="000000"/>
+            </w:tcBorders>
+            <w:shd w:val="clear" w:color="auto" w:fill="auto"/>
+            <w:tcMar>
+              <w:top w:w="86" w:type="dxa"/>
+              <w:left w:w="83" w:type="dxa"/>
+              <w:bottom w:w="86" w:type="dxa"/>
+              <w:right w:w="83" w:type="dxa"/>
+            </w:tcMar>
+            <w:hideMark/>
+          </w:tcPr>
+          <w:p>
+            <w:r>
+              <w:rPr>
+                <w:b/>
+                <w:bCs/>
+              </w:rPr>
+              <w:t>Spielerkonto anlegen</w:t>
+            </w:r>
+          </w:p>
+        </w:tc>
+      </w:tr>
+      <w:tr>
+        <w:trPr>
+          <w:trHeight w:val="399"/>
+        </w:trPr>
+        <w:tc>
+          <w:tcPr>
+            <w:tcW w:w="2492" w:type="dxa"/>
+            <w:tcBorders>
+              <w:top w:val="single" w:sz="8" w:space="0" w:color="000000"/>
+              <w:left w:val="single" w:sz="8" w:space="0" w:color="000000"/>
+              <w:bottom w:val="single" w:sz="8" w:space="0" w:color="000000"/>
+              <w:right w:val="single" w:sz="8" w:space="0" w:color="000000"/>
+            </w:tcBorders>
+            <w:shd w:val="clear" w:color="auto" w:fill="auto"/>
+            <w:tcMar>
+              <w:top w:w="86" w:type="dxa"/>
+              <w:left w:w="83" w:type="dxa"/>
+              <w:bottom w:w="86" w:type="dxa"/>
+              <w:right w:w="83" w:type="dxa"/>
+            </w:tcMar>
+            <w:hideMark/>
+          </w:tcPr>
+          <w:p>
+            <w:r>
+              <w:rPr>
+                <w:b/>
+                <w:bCs/>
+              </w:rPr>
+              <w:t>Ziel, Ergebnisse</w:t>
+            </w:r>
+          </w:p>
+        </w:tc>
+        <w:tc>
+          <w:tcPr>
+            <w:tcW w:w="6677" w:type="dxa"/>
+            <w:tcBorders>
+              <w:top w:val="single" w:sz="8" w:space="0" w:color="000000"/>
+              <w:left w:val="single" w:sz="8" w:space="0" w:color="000000"/>
+              <w:bottom w:val="single" w:sz="8" w:space="0" w:color="000000"/>
+              <w:right w:val="single" w:sz="8" w:space="0" w:color="000000"/>
+            </w:tcBorders>
+            <w:shd w:val="clear" w:color="auto" w:fill="auto"/>
+            <w:tcMar>
+              <w:top w:w="86" w:type="dxa"/>
+              <w:left w:w="83" w:type="dxa"/>
+              <w:bottom w:w="86" w:type="dxa"/>
+              <w:right w:w="83" w:type="dxa"/>
+            </w:tcMar>
+            <w:hideMark/>
+          </w:tcPr>
+          <w:p>
+            <w:r>
+              <w:t>Neues Spielerkonto ist eingerichtet</w:t>
+            </w:r>
+          </w:p>
+        </w:tc>
+      </w:tr>
+      <w:tr>
+        <w:trPr>
+          <w:trHeight w:val="399"/>
+        </w:trPr>
+        <w:tc>
+          <w:tcPr>
+            <w:tcW w:w="2492" w:type="dxa"/>
+            <w:tcBorders>
+              <w:top w:val="single" w:sz="8" w:space="0" w:color="000000"/>
+              <w:left w:val="single" w:sz="8" w:space="0" w:color="000000"/>
+              <w:bottom w:val="single" w:sz="8" w:space="0" w:color="000000"/>
+              <w:right w:val="single" w:sz="8" w:space="0" w:color="000000"/>
+            </w:tcBorders>
+            <w:shd w:val="clear" w:color="auto" w:fill="auto"/>
+            <w:tcMar>
+              <w:top w:w="86" w:type="dxa"/>
+              <w:left w:w="83" w:type="dxa"/>
+              <w:bottom w:w="86" w:type="dxa"/>
+              <w:right w:w="83" w:type="dxa"/>
+            </w:tcMar>
+            <w:hideMark/>
+          </w:tcPr>
+          <w:p>
+            <w:r>
+              <w:rPr>
+                <w:b/>
+                <w:bCs/>
+              </w:rPr>
+              <w:t>Akteure</w:t>
+            </w:r>
+          </w:p>
+        </w:tc>
+        <w:tc>
+          <w:tcPr>
+            <w:tcW w:w="6677" w:type="dxa"/>
+            <w:tcBorders>
+              <w:top w:val="single" w:sz="8" w:space="0" w:color="000000"/>
+              <w:left w:val="single" w:sz="8" w:space="0" w:color="000000"/>
+              <w:bottom w:val="single" w:sz="8" w:space="0" w:color="000000"/>
+              <w:right w:val="single" w:sz="8" w:space="0" w:color="000000"/>
+            </w:tcBorders>
+            <w:shd w:val="clear" w:color="auto" w:fill="auto"/>
+            <w:tcMar>
+              <w:top w:w="86" w:type="dxa"/>
+              <w:left w:w="83" w:type="dxa"/>
+              <w:bottom w:w="86" w:type="dxa"/>
+              <w:right w:w="83" w:type="dxa"/>
+            </w:tcMar>
+            <w:hideMark/>
+          </w:tcPr>
+          <w:p>
+            <w:r>
+              <w:t>Spieler, Admin</w:t>
+            </w:r>
+          </w:p>
+        </w:tc>
+      </w:tr>
+      <w:tr>
+        <w:trPr>
+          <w:trHeight w:val="399"/>
+        </w:trPr>
+        <w:tc>
+          <w:tcPr>
+            <w:tcW w:w="2492" w:type="dxa"/>
+            <w:tcBorders>
+              <w:top w:val="single" w:sz="8" w:space="0" w:color="000000"/>
+              <w:left w:val="single" w:sz="8" w:space="0" w:color="000000"/>
+              <w:bottom w:val="single" w:sz="8" w:space="0" w:color="000000"/>
+              <w:right w:val="single" w:sz="8" w:space="0" w:color="000000"/>
+            </w:tcBorders>
+            <w:shd w:val="clear" w:color="auto" w:fill="auto"/>
+            <w:tcMar>
+              <w:top w:w="86" w:type="dxa"/>
+              <w:left w:w="83" w:type="dxa"/>
+              <w:bottom w:w="86" w:type="dxa"/>
+              <w:right w:w="83" w:type="dxa"/>
+            </w:tcMar>
+            <w:hideMark/>
+          </w:tcPr>
+          <w:p>
+            <w:r>
+              <w:rPr>
+                <w:b/>
+                <w:bCs/>
+              </w:rPr>
+              <w:t>Vorbedingungen</w:t>
+            </w:r>
+          </w:p>
+        </w:tc>
+        <w:tc>
+          <w:tcPr>
+            <w:tcW w:w="6677" w:type="dxa"/>
+            <w:tcBorders>
+              <w:top w:val="single" w:sz="8" w:space="0" w:color="000000"/>
+              <w:left w:val="single" w:sz="8" w:space="0" w:color="000000"/>
+              <w:bottom w:val="single" w:sz="8" w:space="0" w:color="000000"/>
+              <w:right w:val="single" w:sz="8" w:space="0" w:color="000000"/>
+            </w:tcBorders>
+            <w:shd w:val="clear" w:color="auto" w:fill="auto"/>
+            <w:tcMar>
+              <w:top w:w="86" w:type="dxa"/>
+              <w:left w:w="83" w:type="dxa"/>
+              <w:bottom w:w="86" w:type="dxa"/>
+              <w:right w:w="83" w:type="dxa"/>
+            </w:tcMar>
+            <w:hideMark/>
+          </w:tcPr>
+          <w:p>
+            <w:r>
+              <w:t>Neuer Spieler möchte mitmachen</w:t>
+            </w:r>
+          </w:p>
+        </w:tc>
+      </w:tr>
+      <w:tr>
+        <w:trPr>
+          <w:trHeight w:val="399"/>
+        </w:trPr>
+        <w:tc>
+          <w:tcPr>
+            <w:tcW w:w="2492" w:type="dxa"/>
+            <w:tcBorders>
+              <w:top w:val="single" w:sz="8" w:space="0" w:color="000000"/>
+              <w:left w:val="single" w:sz="8" w:space="0" w:color="000000"/>
+              <w:bottom w:val="single" w:sz="8" w:space="0" w:color="000000"/>
+              <w:right w:val="single" w:sz="8" w:space="0" w:color="000000"/>
+            </w:tcBorders>
+            <w:shd w:val="clear" w:color="auto" w:fill="auto"/>
+            <w:tcMar>
+              <w:top w:w="86" w:type="dxa"/>
+              <w:left w:w="83" w:type="dxa"/>
+              <w:bottom w:w="86" w:type="dxa"/>
+              <w:right w:w="83" w:type="dxa"/>
+            </w:tcMar>
+            <w:hideMark/>
+          </w:tcPr>
+          <w:p>
+            <w:r>
+              <w:rPr>
+                <w:b/>
+                <w:bCs/>
+              </w:rPr>
+              <w:t>Auslösendes Ereignis</w:t>
+            </w:r>
+          </w:p>
+        </w:tc>
+        <w:tc>
+          <w:tcPr>
+            <w:tcW w:w="6677" w:type="dxa"/>
+            <w:tcBorders>
+              <w:top w:val="single" w:sz="8" w:space="0" w:color="000000"/>
+              <w:left w:val="single" w:sz="8" w:space="0" w:color="000000"/>
+              <w:bottom w:val="single" w:sz="8" w:space="0" w:color="000000"/>
+              <w:right w:val="single" w:sz="8" w:space="0" w:color="000000"/>
+            </w:tcBorders>
+            <w:shd w:val="clear" w:color="auto" w:fill="auto"/>
+            <w:tcMar>
+              <w:top w:w="86" w:type="dxa"/>
+              <w:left w:w="83" w:type="dxa"/>
+              <w:bottom w:w="86" w:type="dxa"/>
+              <w:right w:w="83" w:type="dxa"/>
+            </w:tcMar>
+            <w:hideMark/>
+          </w:tcPr>
+          <w:p>
+            <w:r>
+              <w:t>Spieler fragt Spielerkonto an</w:t>
+            </w:r>
+          </w:p>
+        </w:tc>
+      </w:tr>
+      <w:tr>
+        <w:trPr>
+          <w:trHeight w:val="399"/>
+        </w:trPr>
+        <w:tc>
+          <w:tcPr>
+            <w:tcW w:w="2492" w:type="dxa"/>
+            <w:tcBorders>
+              <w:top w:val="single" w:sz="8" w:space="0" w:color="000000"/>
+              <w:left w:val="single" w:sz="8" w:space="0" w:color="000000"/>
+              <w:bottom w:val="single" w:sz="8" w:space="0" w:color="000000"/>
+              <w:right w:val="single" w:sz="8" w:space="0" w:color="000000"/>
+            </w:tcBorders>
+            <w:shd w:val="clear" w:color="auto" w:fill="auto"/>
+            <w:tcMar>
+              <w:top w:w="86" w:type="dxa"/>
+              <w:left w:w="83" w:type="dxa"/>
+              <w:bottom w:w="86" w:type="dxa"/>
+              <w:right w:w="83" w:type="dxa"/>
+            </w:tcMar>
+            <w:hideMark/>
+          </w:tcPr>
+          <w:p>
+            <w:r>
+              <w:rPr>
+                <w:b/>
+                <w:bCs/>
+              </w:rPr>
+              <w:t>Nachbedingung bei Erfolg</w:t>
+            </w:r>
+          </w:p>
+        </w:tc>
+        <w:tc>
+          <w:tcPr>
+            <w:tcW w:w="6677" w:type="dxa"/>
+            <w:tcBorders>
+              <w:top w:val="single" w:sz="8" w:space="0" w:color="000000"/>
+              <w:left w:val="single" w:sz="8" w:space="0" w:color="000000"/>
+              <w:bottom w:val="single" w:sz="8" w:space="0" w:color="000000"/>
+              <w:right w:val="single" w:sz="8" w:space="0" w:color="000000"/>
+            </w:tcBorders>
+            <w:shd w:val="clear" w:color="auto" w:fill="auto"/>
+            <w:tcMar>
+              <w:top w:w="86" w:type="dxa"/>
+              <w:left w:w="83" w:type="dxa"/>
+              <w:bottom w:w="86" w:type="dxa"/>
+              <w:right w:w="83" w:type="dxa"/>
+            </w:tcMar>
+            <w:hideMark/>
+          </w:tcPr>
+          <w:p>
+            <w:r>
+              <w:t>Neues Spielerkonto eingerichtet</w:t>
+            </w:r>
+          </w:p>
+        </w:tc>
+      </w:tr>
+      <w:tr>
+        <w:trPr>
+          <w:trHeight w:val="399"/>
+        </w:trPr>
+        <w:tc>
+          <w:tcPr>
+            <w:tcW w:w="2492" w:type="dxa"/>
+            <w:tcBorders>
+              <w:top w:val="single" w:sz="8" w:space="0" w:color="000000"/>
+              <w:left w:val="single" w:sz="8" w:space="0" w:color="000000"/>
+              <w:bottom w:val="single" w:sz="8" w:space="0" w:color="000000"/>
+              <w:right w:val="single" w:sz="8" w:space="0" w:color="000000"/>
+            </w:tcBorders>
+            <w:shd w:val="clear" w:color="auto" w:fill="auto"/>
+            <w:tcMar>
+              <w:top w:w="86" w:type="dxa"/>
+              <w:left w:w="83" w:type="dxa"/>
+              <w:bottom w:w="86" w:type="dxa"/>
+              <w:right w:w="83" w:type="dxa"/>
+            </w:tcMar>
+            <w:hideMark/>
+          </w:tcPr>
+          <w:p>
+            <w:r>
+              <w:rPr>
+                <w:b/>
+                <w:bCs/>
+              </w:rPr>
+              <w:t>Nachbedingung bei Fehlschlag</w:t>
+            </w:r>
+          </w:p>
+        </w:tc>
+        <w:tc>
+          <w:tcPr>
+            <w:tcW w:w="6677" w:type="dxa"/>
+            <w:tcBorders>
+              <w:top w:val="single" w:sz="8" w:space="0" w:color="000000"/>
+              <w:left w:val="single" w:sz="8" w:space="0" w:color="000000"/>
+              <w:bottom w:val="single" w:sz="8" w:space="0" w:color="000000"/>
+              <w:right w:val="single" w:sz="8" w:space="0" w:color="000000"/>
+            </w:tcBorders>
+            <w:shd w:val="clear" w:color="auto" w:fill="auto"/>
+            <w:tcMar>
+              <w:top w:w="86" w:type="dxa"/>
+              <w:left w:w="83" w:type="dxa"/>
+              <w:bottom w:w="86" w:type="dxa"/>
+              <w:right w:w="83" w:type="dxa"/>
+            </w:tcMar>
+            <w:hideMark/>
+          </w:tcPr>
+          <w:p>
+            <w:r>
+              <w:t>Kein neues Spielerkonto eingerichtet</w:t>
+            </w:r>
+          </w:p>
+        </w:tc>
+      </w:tr>
+      <w:tr>
+        <w:trPr>
+          <w:trHeight w:val="399"/>
+        </w:trPr>
+        <w:tc>
+          <w:tcPr>
+            <w:tcW w:w="2492" w:type="dxa"/>
+            <w:tcBorders>
+              <w:top w:val="single" w:sz="8" w:space="0" w:color="000000"/>
+              <w:left w:val="single" w:sz="8" w:space="0" w:color="000000"/>
+              <w:bottom w:val="single" w:sz="8" w:space="0" w:color="000000"/>
+              <w:right w:val="single" w:sz="8" w:space="0" w:color="000000"/>
+            </w:tcBorders>
+            <w:shd w:val="clear" w:color="auto" w:fill="auto"/>
+            <w:tcMar>
+              <w:top w:w="86" w:type="dxa"/>
+              <w:left w:w="83" w:type="dxa"/>
+              <w:bottom w:w="86" w:type="dxa"/>
+              <w:right w:w="83" w:type="dxa"/>
+            </w:tcMar>
+            <w:hideMark/>
+          </w:tcPr>
+          <w:p>
+            <w:r>
+              <w:rPr>
+                <w:b/>
+                <w:bCs/>
+              </w:rPr>
+              <w:t>Eingehende Daten</w:t>
+            </w:r>
+          </w:p>
+        </w:tc>
+        <w:tc>
+          <w:tcPr>
+            <w:tcW w:w="6677" w:type="dxa"/>
+            <w:tcBorders>
+              <w:top w:val="single" w:sz="8" w:space="0" w:color="000000"/>
+              <w:left w:val="single" w:sz="8" w:space="0" w:color="000000"/>
+              <w:bottom w:val="single" w:sz="8" w:space="0" w:color="000000"/>
+              <w:right w:val="single" w:sz="8" w:space="0" w:color="000000"/>
+            </w:tcBorders>
+            <w:shd w:val="clear" w:color="auto" w:fill="auto"/>
+            <w:tcMar>
+              <w:top w:w="86" w:type="dxa"/>
+              <w:left w:w="83" w:type="dxa"/>
+              <w:bottom w:w="86" w:type="dxa"/>
+              <w:right w:w="83" w:type="dxa"/>
+            </w:tcMar>
+            <w:hideMark/>
+          </w:tcPr>
+          <w:p>
+            <w:r>
+              <w:t xml:space="preserve">Spieler </w:t>
+            </w:r>
+            <w:proofErr w:type="gramStart"/>
+            <w:r>
+              <w:t>Email Adresse</w:t>
+            </w:r>
+            <w:proofErr w:type="gramEnd"/>
+            <w:r>
+              <w:t xml:space="preserve">, Name, und Passwort </w:t>
+            </w:r>
+          </w:p>
+        </w:tc>
+      </w:tr>
+      <w:tr>
+        <w:trPr>
+          <w:trHeight w:val="399"/>
+        </w:trPr>
+        <w:tc>
+          <w:tcPr>
+            <w:tcW w:w="2492" w:type="dxa"/>
+            <w:tcBorders>
+              <w:top w:val="single" w:sz="8" w:space="0" w:color="000000"/>
+              <w:left w:val="single" w:sz="8" w:space="0" w:color="000000"/>
+              <w:bottom w:val="single" w:sz="8" w:space="0" w:color="000000"/>
+              <w:right w:val="single" w:sz="8" w:space="0" w:color="000000"/>
+            </w:tcBorders>
+            <w:shd w:val="clear" w:color="auto" w:fill="auto"/>
+            <w:tcMar>
+              <w:top w:w="86" w:type="dxa"/>
+              <w:left w:w="83" w:type="dxa"/>
+              <w:bottom w:w="86" w:type="dxa"/>
+              <w:right w:w="83" w:type="dxa"/>
+            </w:tcMar>
+            <w:hideMark/>
+          </w:tcPr>
+          <w:p>
+            <w:r>
+              <w:rPr>
+                <w:b/>
+                <w:bCs/>
+              </w:rPr>
+              <w:t>Ausgehende Daten</w:t>
+            </w:r>
+          </w:p>
+        </w:tc>
+        <w:tc>
+          <w:tcPr>
+            <w:tcW w:w="6677" w:type="dxa"/>
+            <w:tcBorders>
+              <w:top w:val="single" w:sz="8" w:space="0" w:color="000000"/>
+              <w:left w:val="single" w:sz="8" w:space="0" w:color="000000"/>
+              <w:bottom w:val="single" w:sz="8" w:space="0" w:color="000000"/>
+              <w:right w:val="single" w:sz="8" w:space="0" w:color="000000"/>
+            </w:tcBorders>
+            <w:shd w:val="clear" w:color="auto" w:fill="auto"/>
+            <w:tcMar>
+              <w:top w:w="86" w:type="dxa"/>
+              <w:left w:w="83" w:type="dxa"/>
+              <w:bottom w:w="86" w:type="dxa"/>
+              <w:right w:w="83" w:type="dxa"/>
+            </w:tcMar>
+            <w:hideMark/>
+          </w:tcPr>
+          <w:p>
+            <w:r>
+              <w:t xml:space="preserve">Spieler </w:t>
+            </w:r>
+            <w:proofErr w:type="gramStart"/>
+            <w:r>
+              <w:t>Email Adresse</w:t>
+            </w:r>
+            <w:proofErr w:type="gramEnd"/>
+            <w:r>
+              <w:t xml:space="preserve"> und Name</w:t>
+            </w:r>
+          </w:p>
+        </w:tc>
+      </w:tr>
+      <w:tr>
+        <w:trPr>
+          <w:trHeight w:val="1842"/>
+        </w:trPr>
+        <w:tc>
+          <w:tcPr>
+            <w:tcW w:w="2492" w:type="dxa"/>
+            <w:tcBorders>
+              <w:top w:val="single" w:sz="8" w:space="0" w:color="000000"/>
+              <w:left w:val="single" w:sz="8" w:space="0" w:color="000000"/>
+              <w:bottom w:val="single" w:sz="8" w:space="0" w:color="000000"/>
+              <w:right w:val="single" w:sz="8" w:space="0" w:color="000000"/>
+            </w:tcBorders>
+            <w:shd w:val="clear" w:color="auto" w:fill="auto"/>
+            <w:tcMar>
+              <w:top w:w="86" w:type="dxa"/>
+              <w:left w:w="83" w:type="dxa"/>
+              <w:bottom w:w="86" w:type="dxa"/>
+              <w:right w:w="83" w:type="dxa"/>
+            </w:tcMar>
+            <w:hideMark/>
+          </w:tcPr>
+          <w:p>
+            <w:r>
+              <w:rPr>
+                <w:b/>
+                <w:bCs/>
+              </w:rPr>
+              <w:t>Ablauf</w:t>
+            </w:r>
+          </w:p>
+        </w:tc>
+        <w:tc>
+          <w:tcPr>
+            <w:tcW w:w="6677" w:type="dxa"/>
+            <w:tcBorders>
+              <w:top w:val="single" w:sz="8" w:space="0" w:color="000000"/>
+              <w:left w:val="single" w:sz="8" w:space="0" w:color="000000"/>
+              <w:bottom w:val="single" w:sz="8" w:space="0" w:color="000000"/>
+              <w:right w:val="single" w:sz="8" w:space="0" w:color="000000"/>
+            </w:tcBorders>
+            <w:shd w:val="clear" w:color="auto" w:fill="auto"/>
+            <w:tcMar>
+              <w:top w:w="86" w:type="dxa"/>
+              <w:left w:w="83" w:type="dxa"/>
+              <w:bottom w:w="86" w:type="dxa"/>
+              <w:right w:w="83" w:type="dxa"/>
+            </w:tcMar>
+            <w:hideMark/>
+          </w:tcPr>
+          <w:p>
+            <w:pPr>
+              <w:numPr>
+                <w:ilvl w:val="0"/>
+                <w:numId w:val="1"/>
+              </w:numPr>
+            </w:pPr>
+            <w:r>
+              <w:t xml:space="preserve">Spieler gibt Namen, </w:t>
+            </w:r>
+            <w:proofErr w:type="gramStart"/>
+            <w:r>
+              <w:t>Email Adresse</w:t>
+            </w:r>
+            <w:proofErr w:type="gramEnd"/>
+            <w:r>
+              <w:t xml:space="preserve"> und Passwort an, </w:t>
+            </w:r>
+            <w:proofErr w:type="spellStart"/>
+            <w:r>
+              <w:rPr>
+                <w:lang w:val="en-US"/>
+              </w:rPr>
+              <w:t>klickt</w:t>
+            </w:r>
+            <w:proofErr w:type="spellEnd"/>
+            <w:r>
+              <w:rPr>
+                <w:lang w:val="en-US"/>
+              </w:rPr>
+              <w:t xml:space="preserve"> auf “</w:t>
+            </w:r>
+            <w:proofErr w:type="spellStart"/>
+            <w:r>
+              <w:rPr>
+                <w:lang w:val="en-US"/>
+              </w:rPr>
+              <w:t>Neues</w:t>
+            </w:r>
+            <w:proofErr w:type="spellEnd"/>
+            <w:r>
+              <w:rPr>
+                <w:lang w:val="en-US"/>
+              </w:rPr>
+              <w:t xml:space="preserve"> </w:t>
+            </w:r>
+            <w:proofErr w:type="spellStart"/>
+            <w:r>
+              <w:rPr>
+                <w:lang w:val="en-US"/>
+              </w:rPr>
+              <w:t>Konto</w:t>
+            </w:r>
+            <w:proofErr w:type="spellEnd"/>
+            <w:r>
+              <w:rPr>
+                <w:lang w:val="en-US"/>
+              </w:rPr>
+              <w:t xml:space="preserve"> </w:t>
+            </w:r>
+            <w:proofErr w:type="spellStart"/>
+            <w:r>
+              <w:rPr>
+                <w:lang w:val="en-US"/>
+              </w:rPr>
+              <w:t>erstellen</w:t>
+            </w:r>
+            <w:proofErr w:type="spellEnd"/>
+            <w:r>
+              <w:rPr>
+                <w:lang w:val="en-US"/>
+              </w:rPr>
+              <w:t>”</w:t>
+            </w:r>
+          </w:p>
+          <w:p>
+            <w:pPr>
+              <w:numPr>
+                <w:ilvl w:val="0"/>
+                <w:numId w:val="1"/>
+              </w:numPr>
+            </w:pPr>
+            <w:proofErr w:type="spellStart"/>
+            <w:r>
+              <w:rPr>
+                <w:lang w:val="en-US"/>
+              </w:rPr>
+              <w:t>Neues</w:t>
+            </w:r>
+            <w:proofErr w:type="spellEnd"/>
+            <w:r>
+              <w:rPr>
+                <w:lang w:val="en-US"/>
+              </w:rPr>
+              <w:t xml:space="preserve"> Spieler </w:t>
+            </w:r>
+            <w:proofErr w:type="spellStart"/>
+            <w:r>
+              <w:rPr>
+                <w:lang w:val="en-US"/>
+              </w:rPr>
+              <w:t>Konto</w:t>
+            </w:r>
+            <w:proofErr w:type="spellEnd"/>
+            <w:r>
+              <w:rPr>
+                <w:lang w:val="en-US"/>
+              </w:rPr>
+              <w:t xml:space="preserve"> </w:t>
+            </w:r>
+            <w:proofErr w:type="spellStart"/>
+            <w:r>
+              <w:rPr>
+                <w:lang w:val="en-US"/>
+              </w:rPr>
+              <w:t>wird</w:t>
+            </w:r>
+            <w:proofErr w:type="spellEnd"/>
+            <w:r>
+              <w:rPr>
+                <w:lang w:val="en-US"/>
+              </w:rPr>
+              <w:t xml:space="preserve"> </w:t>
+            </w:r>
+            <w:proofErr w:type="spellStart"/>
+            <w:r>
+              <w:rPr>
+                <w:lang w:val="en-US"/>
+              </w:rPr>
+              <w:t>angelegt</w:t>
+            </w:r>
+            <w:proofErr w:type="spellEnd"/>
+            <w:r>
+              <w:rPr>
+                <w:lang w:val="en-US"/>
+              </w:rPr>
+              <w:t xml:space="preserve"> </w:t>
+            </w:r>
+            <w:proofErr w:type="spellStart"/>
+            <w:r>
+              <w:rPr>
+                <w:lang w:val="en-US"/>
+              </w:rPr>
+              <w:t>mit</w:t>
+            </w:r>
+            <w:proofErr w:type="spellEnd"/>
+            <w:r>
+              <w:rPr>
+                <w:lang w:val="en-US"/>
+              </w:rPr>
+              <w:t xml:space="preserve"> Name, Email </w:t>
+            </w:r>
+            <w:proofErr w:type="spellStart"/>
+            <w:r>
+              <w:rPr>
+                <w:lang w:val="en-US"/>
+              </w:rPr>
+              <w:t>Adresse</w:t>
+            </w:r>
+            <w:proofErr w:type="spellEnd"/>
+            <w:r>
+              <w:rPr>
+                <w:lang w:val="en-US"/>
+              </w:rPr>
+              <w:t xml:space="preserve"> und </w:t>
+            </w:r>
+            <w:proofErr w:type="spellStart"/>
+            <w:r>
+              <w:rPr>
+                <w:lang w:val="en-US"/>
+              </w:rPr>
+              <w:t>Passwort</w:t>
+            </w:r>
+            <w:proofErr w:type="spellEnd"/>
+          </w:p>
+          <w:p>
+            <w:pPr>
+              <w:numPr>
+                <w:ilvl w:val="0"/>
+                <w:numId w:val="1"/>
+              </w:numPr>
+            </w:pPr>
+            <w:proofErr w:type="spellStart"/>
+            <w:r>
+              <w:rPr>
+                <w:lang w:val="en-US"/>
+              </w:rPr>
+              <w:t>Benachrichtigung</w:t>
+            </w:r>
+            <w:proofErr w:type="spellEnd"/>
+            <w:r>
+              <w:rPr>
+                <w:lang w:val="en-US"/>
+              </w:rPr>
+              <w:t xml:space="preserve"> </w:t>
+            </w:r>
+            <w:proofErr w:type="gramStart"/>
+            <w:r>
+              <w:rPr>
+                <w:lang w:val="en-US"/>
+              </w:rPr>
+              <w:t>an</w:t>
+            </w:r>
+            <w:proofErr w:type="gramEnd"/>
+            <w:r>
+              <w:rPr>
+                <w:lang w:val="en-US"/>
+              </w:rPr>
+              <w:t xml:space="preserve"> Spieler </w:t>
+            </w:r>
+            <w:proofErr w:type="spellStart"/>
+            <w:r>
+              <w:rPr>
+                <w:lang w:val="en-US"/>
+              </w:rPr>
+              <w:t>mit</w:t>
+            </w:r>
+            <w:proofErr w:type="spellEnd"/>
+            <w:r>
+              <w:rPr>
+                <w:lang w:val="en-US"/>
+              </w:rPr>
+              <w:t xml:space="preserve"> </w:t>
+            </w:r>
+            <w:proofErr w:type="spellStart"/>
+            <w:r>
+              <w:rPr>
+                <w:lang w:val="en-US"/>
+              </w:rPr>
+              <w:t>Freischalt</w:t>
+            </w:r>
+            <w:proofErr w:type="spellEnd"/>
+            <w:r>
+              <w:rPr>
+                <w:lang w:val="en-US"/>
+              </w:rPr>
+              <w:t xml:space="preserve">-Link, Spieler </w:t>
+            </w:r>
+            <w:proofErr w:type="spellStart"/>
+            <w:r>
+              <w:rPr>
+                <w:lang w:val="en-US"/>
+              </w:rPr>
+              <w:t>folgt</w:t>
+            </w:r>
+            <w:proofErr w:type="spellEnd"/>
+            <w:r>
+              <w:rPr>
+                <w:lang w:val="en-US"/>
+              </w:rPr>
+              <w:t xml:space="preserve"> Link</w:t>
+            </w:r>
+          </w:p>
+          <w:p>
+            <w:pPr>
+              <w:numPr>
+                <w:ilvl w:val="0"/>
+                <w:numId w:val="1"/>
+              </w:numPr>
+            </w:pPr>
+            <w:r>
+              <w:rPr>
+                <w:lang w:val="en-US"/>
+              </w:rPr>
+              <w:t xml:space="preserve">Spieler </w:t>
+            </w:r>
+            <w:proofErr w:type="spellStart"/>
+            <w:r>
+              <w:rPr>
+                <w:lang w:val="en-US"/>
+              </w:rPr>
+              <w:t>bekommt</w:t>
+            </w:r>
+            <w:proofErr w:type="spellEnd"/>
+            <w:r>
+              <w:rPr>
+                <w:lang w:val="en-US"/>
+              </w:rPr>
+              <w:t xml:space="preserve"> </w:t>
+            </w:r>
+            <w:proofErr w:type="spellStart"/>
+            <w:r>
+              <w:rPr>
+                <w:lang w:val="en-US"/>
+              </w:rPr>
+              <w:t>Bestätigungsbildschirm</w:t>
+            </w:r>
+            <w:proofErr w:type="spellEnd"/>
+            <w:r>
+              <w:rPr>
+                <w:lang w:val="en-US"/>
+              </w:rPr>
+              <w:t xml:space="preserve"> </w:t>
+            </w:r>
+            <w:proofErr w:type="spellStart"/>
+            <w:r>
+              <w:rPr>
+                <w:lang w:val="en-US"/>
+              </w:rPr>
+              <w:t>für</w:t>
+            </w:r>
+            <w:proofErr w:type="spellEnd"/>
+            <w:r>
+              <w:rPr>
+                <w:lang w:val="en-US"/>
+              </w:rPr>
+              <w:t xml:space="preserve"> </w:t>
+            </w:r>
+            <w:proofErr w:type="spellStart"/>
+            <w:r>
+              <w:rPr>
+                <w:lang w:val="en-US"/>
+              </w:rPr>
+              <w:t>neues</w:t>
+            </w:r>
+            <w:proofErr w:type="spellEnd"/>
+            <w:r>
+              <w:rPr>
+                <w:lang w:val="en-US"/>
+              </w:rPr>
+              <w:t xml:space="preserve"> </w:t>
+            </w:r>
+            <w:proofErr w:type="spellStart"/>
+            <w:r>
+              <w:rPr>
+                <w:lang w:val="en-US"/>
+              </w:rPr>
+              <w:t>Konto</w:t>
+            </w:r>
+            <w:proofErr w:type="spellEnd"/>
+            <w:r>
+              <w:rPr>
+                <w:lang w:val="en-US"/>
+              </w:rPr>
+              <w:t xml:space="preserve"> </w:t>
+            </w:r>
+            <w:proofErr w:type="spellStart"/>
+            <w:r>
+              <w:rPr>
+                <w:lang w:val="en-US"/>
+              </w:rPr>
+              <w:t>mit</w:t>
+            </w:r>
+            <w:proofErr w:type="spellEnd"/>
+            <w:r>
+              <w:rPr>
+                <w:lang w:val="en-US"/>
+              </w:rPr>
+              <w:t xml:space="preserve"> </w:t>
+            </w:r>
+            <w:proofErr w:type="spellStart"/>
+            <w:r>
+              <w:rPr>
+                <w:lang w:val="en-US"/>
+              </w:rPr>
+              <w:t>Aufforderung</w:t>
+            </w:r>
+            <w:proofErr w:type="spellEnd"/>
+            <w:r>
+              <w:rPr>
+                <w:lang w:val="en-US"/>
+              </w:rPr>
+              <w:t xml:space="preserve">, </w:t>
+            </w:r>
+            <w:proofErr w:type="spellStart"/>
+            <w:r>
+              <w:rPr>
+                <w:lang w:val="en-US"/>
+              </w:rPr>
+              <w:t>sich</w:t>
+            </w:r>
+            <w:proofErr w:type="spellEnd"/>
+            <w:r>
+              <w:rPr>
+                <w:lang w:val="en-US"/>
+              </w:rPr>
+              <w:t xml:space="preserve"> </w:t>
+            </w:r>
+            <w:proofErr w:type="spellStart"/>
+            <w:r>
+              <w:rPr>
+                <w:lang w:val="en-US"/>
+              </w:rPr>
+              <w:t>mit</w:t>
+            </w:r>
+            <w:proofErr w:type="spellEnd"/>
+            <w:r>
+              <w:rPr>
+                <w:lang w:val="en-US"/>
+              </w:rPr>
+              <w:t xml:space="preserve"> Email + </w:t>
+            </w:r>
+            <w:proofErr w:type="spellStart"/>
+            <w:r>
+              <w:rPr>
+                <w:lang w:val="en-US"/>
+              </w:rPr>
+              <w:t>Passwort</w:t>
+            </w:r>
+            <w:proofErr w:type="spellEnd"/>
+            <w:r>
+              <w:rPr>
+                <w:lang w:val="en-US"/>
+              </w:rPr>
+              <w:t xml:space="preserve"> </w:t>
+            </w:r>
+            <w:proofErr w:type="spellStart"/>
+            <w:r>
+              <w:rPr>
+                <w:lang w:val="en-US"/>
+              </w:rPr>
+              <w:t>einzuloggen</w:t>
+            </w:r>
+            <w:proofErr w:type="spellEnd"/>
+          </w:p>
+        </w:tc>
+      </w:tr>
+      <w:tr>
+        <w:trPr>
+          <w:trHeight w:val="631"/>
+        </w:trPr>
+        <w:tc>
+          <w:tcPr>
+            <w:tcW w:w="2492" w:type="dxa"/>
+            <w:tcBorders>
+              <w:top w:val="single" w:sz="8" w:space="0" w:color="000000"/>
+              <w:left w:val="single" w:sz="8" w:space="0" w:color="000000"/>
+              <w:bottom w:val="single" w:sz="8" w:space="0" w:color="000000"/>
+              <w:right w:val="single" w:sz="8" w:space="0" w:color="000000"/>
+            </w:tcBorders>
+            <w:shd w:val="clear" w:color="auto" w:fill="auto"/>
+            <w:tcMar>
+              <w:top w:w="86" w:type="dxa"/>
+              <w:left w:w="83" w:type="dxa"/>
+              <w:bottom w:w="86" w:type="dxa"/>
+              <w:right w:w="83" w:type="dxa"/>
+            </w:tcMar>
+            <w:hideMark/>
+          </w:tcPr>
+          <w:p>
+            <w:r>
+              <w:rPr>
+                <w:b/>
+                <w:bCs/>
+              </w:rPr>
+              <w:t>Erweiterungen</w:t>
+            </w:r>
+          </w:p>
+        </w:tc>
+        <w:tc>
+          <w:tcPr>
+            <w:tcW w:w="6677" w:type="dxa"/>
+            <w:tcBorders>
+              <w:top w:val="single" w:sz="8" w:space="0" w:color="000000"/>
+              <w:left w:val="single" w:sz="8" w:space="0" w:color="000000"/>
+              <w:bottom w:val="single" w:sz="8" w:space="0" w:color="000000"/>
+              <w:right w:val="single" w:sz="8" w:space="0" w:color="000000"/>
+            </w:tcBorders>
+            <w:shd w:val="clear" w:color="auto" w:fill="auto"/>
+            <w:tcMar>
+              <w:top w:w="86" w:type="dxa"/>
+              <w:left w:w="83" w:type="dxa"/>
+              <w:bottom w:w="86" w:type="dxa"/>
+              <w:right w:w="83" w:type="dxa"/>
+            </w:tcMar>
+            <w:hideMark/>
+          </w:tcPr>
+          <w:p>
+            <w:r>
+              <w:t>1a) Passwort genügt nicht den Passwort Anforderungen</w:t>
+            </w:r>
+          </w:p>
+          <w:p>
+            <w:r>
+              <w:rPr>
+                <w:lang w:val="en-US"/>
+              </w:rPr>
+              <w:t xml:space="preserve">2a) </w:t>
+            </w:r>
+            <w:proofErr w:type="spellStart"/>
+            <w:r>
+              <w:rPr>
+                <w:lang w:val="en-US"/>
+              </w:rPr>
+              <w:t>Aufforderung</w:t>
+            </w:r>
+            <w:proofErr w:type="spellEnd"/>
+            <w:r>
+              <w:rPr>
+                <w:lang w:val="en-US"/>
+              </w:rPr>
+              <w:t xml:space="preserve"> </w:t>
+            </w:r>
+            <w:proofErr w:type="spellStart"/>
+            <w:r>
+              <w:rPr>
+                <w:lang w:val="en-US"/>
+              </w:rPr>
+              <w:t>zur</w:t>
+            </w:r>
+            <w:proofErr w:type="spellEnd"/>
+            <w:r>
+              <w:rPr>
+                <w:lang w:val="en-US"/>
+              </w:rPr>
+              <w:t xml:space="preserve"> Wahl </w:t>
+            </w:r>
+            <w:proofErr w:type="spellStart"/>
+            <w:r>
+              <w:rPr>
+                <w:lang w:val="en-US"/>
+              </w:rPr>
+              <w:t>eines</w:t>
+            </w:r>
+            <w:proofErr w:type="spellEnd"/>
+            <w:r>
+              <w:rPr>
+                <w:lang w:val="en-US"/>
+              </w:rPr>
+              <w:t xml:space="preserve"> </w:t>
+            </w:r>
+            <w:proofErr w:type="spellStart"/>
+            <w:r>
+              <w:rPr>
+                <w:lang w:val="en-US"/>
+              </w:rPr>
+              <w:t>neuen</w:t>
+            </w:r>
+            <w:proofErr w:type="spellEnd"/>
+            <w:r>
+              <w:rPr>
+                <w:lang w:val="en-US"/>
+              </w:rPr>
+              <w:t xml:space="preserve"> </w:t>
+            </w:r>
+            <w:proofErr w:type="spellStart"/>
+            <w:r>
+              <w:rPr>
+                <w:lang w:val="en-US"/>
+              </w:rPr>
+              <w:t>Passworts</w:t>
+            </w:r>
+            <w:proofErr w:type="spellEnd"/>
+            <w:r>
+              <w:rPr>
+                <w:lang w:val="en-US"/>
+              </w:rPr>
+              <w:t xml:space="preserve">, </w:t>
+            </w:r>
+            <w:proofErr w:type="spellStart"/>
+            <w:r>
+              <w:rPr>
+                <w:lang w:val="en-US"/>
+              </w:rPr>
+              <w:t>dann</w:t>
+            </w:r>
+            <w:proofErr w:type="spellEnd"/>
+            <w:r>
+              <w:rPr>
+                <w:lang w:val="en-US"/>
+              </w:rPr>
+              <w:t xml:space="preserve"> </w:t>
+            </w:r>
+            <w:proofErr w:type="spellStart"/>
+            <w:r>
+              <w:rPr>
+                <w:lang w:val="en-US"/>
+              </w:rPr>
+              <w:t>weiter</w:t>
+            </w:r>
+            <w:proofErr w:type="spellEnd"/>
+            <w:r>
+              <w:rPr>
+                <w:lang w:val="en-US"/>
+              </w:rPr>
+              <w:t xml:space="preserve"> </w:t>
+            </w:r>
+            <w:proofErr w:type="spellStart"/>
+            <w:r>
+              <w:rPr>
+                <w:lang w:val="en-US"/>
+              </w:rPr>
+              <w:t>bei</w:t>
+            </w:r>
+            <w:proofErr w:type="spellEnd"/>
+            <w:r>
+              <w:rPr>
+                <w:lang w:val="en-US"/>
+              </w:rPr>
+              <w:t xml:space="preserve"> 2)</w:t>
+            </w:r>
+          </w:p>
+        </w:tc>
+      </w:tr>
+      <w:tr>
+        <w:trPr>
+          <w:trHeight w:val="1842"/>
+        </w:trPr>
+        <w:tc>
+          <w:tcPr>
+            <w:tcW w:w="2492" w:type="dxa"/>
+            <w:tcBorders>
+              <w:top w:val="single" w:sz="8" w:space="0" w:color="000000"/>
+              <w:left w:val="single" w:sz="8" w:space="0" w:color="000000"/>
+              <w:bottom w:val="single" w:sz="8" w:space="0" w:color="000000"/>
+              <w:right w:val="single" w:sz="8" w:space="0" w:color="000000"/>
+            </w:tcBorders>
+            <w:shd w:val="clear" w:color="auto" w:fill="auto"/>
+            <w:tcMar>
+              <w:top w:w="86" w:type="dxa"/>
+              <w:left w:w="83" w:type="dxa"/>
+              <w:bottom w:w="86" w:type="dxa"/>
+              <w:right w:w="83" w:type="dxa"/>
+            </w:tcMar>
+            <w:hideMark/>
+          </w:tcPr>
+          <w:p>
+            <w:r>
+              <w:rPr>
+                <w:b/>
+                <w:bCs/>
+              </w:rPr>
+              <w:t>Alternativen</w:t>
+            </w:r>
+          </w:p>
+        </w:tc>
+        <w:tc>
+          <w:tcPr>
+            <w:tcW w:w="6677" w:type="dxa"/>
+            <w:tcBorders>
+              <w:top w:val="single" w:sz="8" w:space="0" w:color="000000"/>
+              <w:left w:val="single" w:sz="8" w:space="0" w:color="000000"/>
+              <w:bottom w:val="single" w:sz="8" w:space="0" w:color="000000"/>
+              <w:right w:val="single" w:sz="8" w:space="0" w:color="000000"/>
+            </w:tcBorders>
+            <w:shd w:val="clear" w:color="auto" w:fill="auto"/>
+            <w:tcMar>
+              <w:top w:w="86" w:type="dxa"/>
+              <w:left w:w="83" w:type="dxa"/>
+              <w:bottom w:w="86" w:type="dxa"/>
+              <w:right w:w="83" w:type="dxa"/>
+            </w:tcMar>
+            <w:hideMark/>
+          </w:tcPr>
+          <w:p>
+            <w:r>
+              <w:rPr>
+                <w:lang w:val="en-US"/>
+              </w:rPr>
+              <w:t xml:space="preserve">3b) Email </w:t>
+            </w:r>
+            <w:proofErr w:type="gramStart"/>
+            <w:r>
+              <w:rPr>
+                <w:lang w:val="en-US"/>
+              </w:rPr>
+              <w:t>an</w:t>
+            </w:r>
+            <w:proofErr w:type="gramEnd"/>
+            <w:r>
+              <w:rPr>
+                <w:lang w:val="en-US"/>
+              </w:rPr>
+              <w:t xml:space="preserve"> </w:t>
+            </w:r>
+            <w:proofErr w:type="spellStart"/>
+            <w:r>
+              <w:rPr>
+                <w:lang w:val="en-US"/>
+              </w:rPr>
+              <w:t>neuen</w:t>
+            </w:r>
+            <w:proofErr w:type="spellEnd"/>
+            <w:r>
+              <w:rPr>
+                <w:lang w:val="en-US"/>
+              </w:rPr>
+              <w:t xml:space="preserve"> Spieler bounced </w:t>
+            </w:r>
+            <w:proofErr w:type="spellStart"/>
+            <w:r>
+              <w:rPr>
+                <w:lang w:val="en-US"/>
+              </w:rPr>
+              <w:t>wegen</w:t>
+            </w:r>
+            <w:proofErr w:type="spellEnd"/>
+            <w:r>
+              <w:rPr>
+                <w:lang w:val="en-US"/>
+              </w:rPr>
+              <w:t xml:space="preserve"> </w:t>
+            </w:r>
+            <w:proofErr w:type="spellStart"/>
+            <w:r>
+              <w:rPr>
+                <w:lang w:val="en-US"/>
+              </w:rPr>
+              <w:t>ungültiger</w:t>
+            </w:r>
+            <w:proofErr w:type="spellEnd"/>
+            <w:r>
+              <w:rPr>
+                <w:lang w:val="en-US"/>
+              </w:rPr>
+              <w:t xml:space="preserve"> Email </w:t>
+            </w:r>
+            <w:proofErr w:type="spellStart"/>
+            <w:r>
+              <w:rPr>
+                <w:lang w:val="en-US"/>
+              </w:rPr>
+              <w:t>Adresse</w:t>
+            </w:r>
+            <w:proofErr w:type="spellEnd"/>
+          </w:p>
+          <w:p>
+            <w:r>
+              <w:rPr>
+                <w:lang w:val="en-US"/>
+              </w:rPr>
+              <w:t xml:space="preserve">4b) </w:t>
+            </w:r>
+            <w:proofErr w:type="spellStart"/>
+            <w:r>
+              <w:rPr>
+                <w:lang w:val="en-US"/>
+              </w:rPr>
+              <w:t>Spielerkonto</w:t>
+            </w:r>
+            <w:proofErr w:type="spellEnd"/>
+            <w:r>
+              <w:rPr>
+                <w:lang w:val="en-US"/>
+              </w:rPr>
+              <w:t xml:space="preserve"> </w:t>
+            </w:r>
+            <w:proofErr w:type="spellStart"/>
+            <w:r>
+              <w:rPr>
+                <w:lang w:val="en-US"/>
+              </w:rPr>
+              <w:t>wird</w:t>
+            </w:r>
+            <w:proofErr w:type="spellEnd"/>
+            <w:r>
+              <w:rPr>
+                <w:lang w:val="en-US"/>
+              </w:rPr>
+              <w:t xml:space="preserve"> </w:t>
+            </w:r>
+            <w:proofErr w:type="spellStart"/>
+            <w:r>
+              <w:rPr>
+                <w:lang w:val="en-US"/>
+              </w:rPr>
+              <w:t>wieder</w:t>
+            </w:r>
+            <w:proofErr w:type="spellEnd"/>
+            <w:r>
+              <w:rPr>
+                <w:lang w:val="en-US"/>
+              </w:rPr>
+              <w:t xml:space="preserve"> </w:t>
+            </w:r>
+            <w:proofErr w:type="spellStart"/>
+            <w:r>
+              <w:rPr>
+                <w:lang w:val="en-US"/>
+              </w:rPr>
+              <w:t>gelöscht</w:t>
+            </w:r>
+            <w:proofErr w:type="spellEnd"/>
+          </w:p>
+          <w:p>
+            <w:r>
+              <w:rPr>
+                <w:lang w:val="en-US"/>
+              </w:rPr>
+              <w:t>--</w:t>
+            </w:r>
+          </w:p>
+          <w:p>
+            <w:r>
+              <w:rPr>
+                <w:lang w:val="en-US"/>
+              </w:rPr>
+              <w:t xml:space="preserve">3c) Spieler </w:t>
+            </w:r>
+            <w:proofErr w:type="spellStart"/>
+            <w:r>
+              <w:rPr>
+                <w:lang w:val="en-US"/>
+              </w:rPr>
+              <w:t>folgt</w:t>
+            </w:r>
+            <w:proofErr w:type="spellEnd"/>
+            <w:r>
+              <w:rPr>
+                <w:lang w:val="en-US"/>
+              </w:rPr>
+              <w:t xml:space="preserve"> </w:t>
+            </w:r>
+            <w:proofErr w:type="spellStart"/>
+            <w:r>
+              <w:rPr>
+                <w:lang w:val="en-US"/>
+              </w:rPr>
+              <w:t>Freischalt</w:t>
+            </w:r>
+            <w:proofErr w:type="spellEnd"/>
+            <w:r>
+              <w:rPr>
+                <w:lang w:val="en-US"/>
+              </w:rPr>
+              <w:t xml:space="preserve">-Link </w:t>
+            </w:r>
+            <w:proofErr w:type="spellStart"/>
+            <w:r>
+              <w:rPr>
+                <w:lang w:val="en-US"/>
+              </w:rPr>
+              <w:t>nicht</w:t>
+            </w:r>
+            <w:proofErr w:type="spellEnd"/>
+          </w:p>
+          <w:p>
+            <w:r>
+              <w:rPr>
+                <w:lang w:val="en-US"/>
+              </w:rPr>
+              <w:t xml:space="preserve">4c) </w:t>
+            </w:r>
+            <w:proofErr w:type="spellStart"/>
+            <w:r>
+              <w:rPr>
+                <w:lang w:val="en-US"/>
+              </w:rPr>
+              <w:t>Spielerkonto</w:t>
+            </w:r>
+            <w:proofErr w:type="spellEnd"/>
+            <w:r>
+              <w:rPr>
+                <w:lang w:val="en-US"/>
+              </w:rPr>
+              <w:t xml:space="preserve"> </w:t>
+            </w:r>
+            <w:proofErr w:type="spellStart"/>
+            <w:r>
+              <w:rPr>
+                <w:lang w:val="en-US"/>
+              </w:rPr>
+              <w:t>wird</w:t>
+            </w:r>
+            <w:proofErr w:type="spellEnd"/>
+            <w:r>
+              <w:rPr>
+                <w:lang w:val="en-US"/>
+              </w:rPr>
+              <w:t xml:space="preserve"> </w:t>
+            </w:r>
+            <w:proofErr w:type="spellStart"/>
+            <w:r>
+              <w:rPr>
+                <w:lang w:val="en-US"/>
+              </w:rPr>
+              <w:t>nach</w:t>
+            </w:r>
+            <w:proofErr w:type="spellEnd"/>
+            <w:r>
+              <w:rPr>
+                <w:lang w:val="en-US"/>
+              </w:rPr>
+              <w:t xml:space="preserve"> 30 </w:t>
+            </w:r>
+            <w:proofErr w:type="spellStart"/>
+            <w:r>
+              <w:rPr>
+                <w:lang w:val="en-US"/>
+              </w:rPr>
+              <w:t>Tagen</w:t>
+            </w:r>
+            <w:proofErr w:type="spellEnd"/>
+            <w:r>
+              <w:rPr>
+                <w:lang w:val="en-US"/>
+              </w:rPr>
+              <w:t xml:space="preserve"> </w:t>
+            </w:r>
+            <w:proofErr w:type="spellStart"/>
+            <w:r>
+              <w:rPr>
+                <w:lang w:val="en-US"/>
+              </w:rPr>
+              <w:t>wieder</w:t>
+            </w:r>
+            <w:proofErr w:type="spellEnd"/>
+            <w:r>
+              <w:rPr>
+                <w:lang w:val="en-US"/>
+              </w:rPr>
+              <w:t xml:space="preserve"> </w:t>
+            </w:r>
+            <w:proofErr w:type="spellStart"/>
+            <w:r>
+              <w:rPr>
+                <w:lang w:val="en-US"/>
+              </w:rPr>
+              <w:t>gelöscht</w:t>
+            </w:r>
+            <w:proofErr w:type="spellEnd"/>
+          </w:p>
+        </w:tc>
+      </w:tr>
+    </w:tbl>
+    <w:p/>
     <w:sectPr>
       <w:pgSz w:w="11906" w:h="16838"/>
       <w:pgMar w:top="1417" w:right="1417" w:bottom="1134" w:left="1417" w:header="708" w:footer="708" w:gutter="0"/>
@@ -15,6 +1522,127 @@
     </w:sectPr>
   </w:body>
 </w:document>
+</file>
+
+<file path=word/numbering.xml><?xml version="1.0" encoding="utf-8"?>
+<w:numbering xmlns:wpc="http://schemas.microsoft.com/office/word/2010/wordprocessingCanvas" xmlns:cx="http://schemas.microsoft.com/office/drawing/2014/chartex" xmlns:cx1="http://schemas.microsoft.com/office/drawing/2015/9/8/chartex" xmlns:cx2="http://schemas.microsoft.com/office/drawing/2015/10/21/chartex" xmlns:cx3="http://schemas.microsoft.com/office/drawing/2016/5/9/chartex" xmlns:cx4="http://schemas.microsoft.com/office/drawing/2016/5/10/chartex" xmlns:cx5="http://schemas.microsoft.com/office/drawing/2016/5/11/chartex" xmlns:cx6="http://schemas.microsoft.com/office/drawing/2016/5/12/chartex" xmlns:cx7="http://schemas.microsoft.com/office/drawing/2016/5/13/chartex" xmlns:cx8="http://schemas.microsoft.com/office/drawing/2016/5/14/chartex" xmlns:mc="http://schemas.openxmlformats.org/markup-compatibility/2006" xmlns:aink="http://schemas.microsoft.com/office/drawing/2016/ink" xmlns:am3d="http://schemas.microsoft.com/office/drawing/2017/model3d" xmlns:o="urn:schemas-microsoft-com:office:office" xmlns:r="http://schemas.openxmlformats.org/officeDocument/2006/relationships" xmlns:m="http://schemas.openxmlformats.org/officeDocument/2006/math" xmlns:v="urn:schemas-microsoft-com:vml" xmlns:wp14="http://schemas.microsoft.com/office/word/2010/wordprocessingDrawing" xmlns:wp="http://schemas.openxmlformats.org/drawingml/2006/wordprocessingDrawing" xmlns:w10="urn:schemas-microsoft-com:office:word" xmlns:w="http://schemas.openxmlformats.org/wordprocessingml/2006/main" xmlns:w14="http://schemas.microsoft.com/office/word/2010/wordml" xmlns:w15="http://schemas.microsoft.com/office/word/2012/wordml" xmlns:w16cex="http://schemas.microsoft.com/office/word/2018/wordml/cex" xmlns:w16cid="http://schemas.microsoft.com/office/word/2016/wordml/cid" xmlns:w16="http://schemas.microsoft.com/office/word/2018/wordml" xmlns:w16sdtdh="http://schemas.microsoft.com/office/word/2020/wordml/sdtdatahash" xmlns:w16se="http://schemas.microsoft.com/office/word/2015/wordml/symex" xmlns:wpg="http://schemas.microsoft.com/office/word/2010/wordprocessingGroup" xmlns:wpi="http://schemas.microsoft.com/office/word/2010/wordprocessingInk" xmlns:wne="http://schemas.microsoft.com/office/word/2006/wordml" xmlns:wps="http://schemas.microsoft.com/office/word/2010/wordprocessingShape" mc:Ignorable="w14 w15 w16se w16cid w16 w16cex w16sdtdh wp14">
+  <w:abstractNum w:abstractNumId="0" w15:restartNumberingAfterBreak="0">
+    <w:nsid w:val="22776B28"/>
+    <w:multiLevelType w:val="hybridMultilevel"/>
+    <w:tmpl w:val="63C2872E"/>
+    <w:lvl w:ilvl="0" w:tplc="7A6E743C">
+      <w:start w:val="1"/>
+      <w:numFmt w:val="decimal"/>
+      <w:lvlText w:val="%1)"/>
+      <w:lvlJc w:val="left"/>
+      <w:pPr>
+        <w:tabs>
+          <w:tab w:val="num" w:pos="720"/>
+        </w:tabs>
+        <w:ind w:left="720" w:hanging="360"/>
+      </w:pPr>
+    </w:lvl>
+    <w:lvl w:ilvl="1" w:tplc="A17A6448" w:tentative="1">
+      <w:start w:val="1"/>
+      <w:numFmt w:val="decimal"/>
+      <w:lvlText w:val="%2)"/>
+      <w:lvlJc w:val="left"/>
+      <w:pPr>
+        <w:tabs>
+          <w:tab w:val="num" w:pos="1440"/>
+        </w:tabs>
+        <w:ind w:left="1440" w:hanging="360"/>
+      </w:pPr>
+    </w:lvl>
+    <w:lvl w:ilvl="2" w:tplc="8A58DB74" w:tentative="1">
+      <w:start w:val="1"/>
+      <w:numFmt w:val="decimal"/>
+      <w:lvlText w:val="%3)"/>
+      <w:lvlJc w:val="left"/>
+      <w:pPr>
+        <w:tabs>
+          <w:tab w:val="num" w:pos="2160"/>
+        </w:tabs>
+        <w:ind w:left="2160" w:hanging="360"/>
+      </w:pPr>
+    </w:lvl>
+    <w:lvl w:ilvl="3" w:tplc="8AB47DC8" w:tentative="1">
+      <w:start w:val="1"/>
+      <w:numFmt w:val="decimal"/>
+      <w:lvlText w:val="%4)"/>
+      <w:lvlJc w:val="left"/>
+      <w:pPr>
+        <w:tabs>
+          <w:tab w:val="num" w:pos="2880"/>
+        </w:tabs>
+        <w:ind w:left="2880" w:hanging="360"/>
+      </w:pPr>
+    </w:lvl>
+    <w:lvl w:ilvl="4" w:tplc="FEF21640" w:tentative="1">
+      <w:start w:val="1"/>
+      <w:numFmt w:val="decimal"/>
+      <w:lvlText w:val="%5)"/>
+      <w:lvlJc w:val="left"/>
+      <w:pPr>
+        <w:tabs>
+          <w:tab w:val="num" w:pos="3600"/>
+        </w:tabs>
+        <w:ind w:left="3600" w:hanging="360"/>
+      </w:pPr>
+    </w:lvl>
+    <w:lvl w:ilvl="5" w:tplc="0CB28080" w:tentative="1">
+      <w:start w:val="1"/>
+      <w:numFmt w:val="decimal"/>
+      <w:lvlText w:val="%6)"/>
+      <w:lvlJc w:val="left"/>
+      <w:pPr>
+        <w:tabs>
+          <w:tab w:val="num" w:pos="4320"/>
+        </w:tabs>
+        <w:ind w:left="4320" w:hanging="360"/>
+      </w:pPr>
+    </w:lvl>
+    <w:lvl w:ilvl="6" w:tplc="172E8EC6" w:tentative="1">
+      <w:start w:val="1"/>
+      <w:numFmt w:val="decimal"/>
+      <w:lvlText w:val="%7)"/>
+      <w:lvlJc w:val="left"/>
+      <w:pPr>
+        <w:tabs>
+          <w:tab w:val="num" w:pos="5040"/>
+        </w:tabs>
+        <w:ind w:left="5040" w:hanging="360"/>
+      </w:pPr>
+    </w:lvl>
+    <w:lvl w:ilvl="7" w:tplc="E7D8FF7C" w:tentative="1">
+      <w:start w:val="1"/>
+      <w:numFmt w:val="decimal"/>
+      <w:lvlText w:val="%8)"/>
+      <w:lvlJc w:val="left"/>
+      <w:pPr>
+        <w:tabs>
+          <w:tab w:val="num" w:pos="5760"/>
+        </w:tabs>
+        <w:ind w:left="5760" w:hanging="360"/>
+      </w:pPr>
+    </w:lvl>
+    <w:lvl w:ilvl="8" w:tplc="E4505C30" w:tentative="1">
+      <w:start w:val="1"/>
+      <w:numFmt w:val="decimal"/>
+      <w:lvlText w:val="%9)"/>
+      <w:lvlJc w:val="left"/>
+      <w:pPr>
+        <w:tabs>
+          <w:tab w:val="num" w:pos="6480"/>
+        </w:tabs>
+        <w:ind w:left="6480" w:hanging="360"/>
+      </w:pPr>
+    </w:lvl>
+  </w:abstractNum>
+  <w:num w:numId="1">
+    <w:abstractNumId w:val="0"/>
+  </w:num>
+</w:numbering>
 </file>
 
 <file path=word/styles.xml><?xml version="1.0" encoding="utf-8"?>
@@ -140,6 +1768,7 @@
     <w:lsdException w:name="HTML Sample" w:semiHidden="1" w:unhideWhenUsed="1"/>
     <w:lsdException w:name="HTML Typewriter" w:semiHidden="1" w:unhideWhenUsed="1"/>
     <w:lsdException w:name="HTML Variable" w:semiHidden="1" w:unhideWhenUsed="1"/>
+    <w:lsdException w:name="Normal Table" w:semiHidden="1" w:unhideWhenUsed="1"/>
     <w:lsdException w:name="annotation subject" w:semiHidden="1" w:unhideWhenUsed="1"/>
     <w:lsdException w:name="No List" w:semiHidden="1" w:unhideWhenUsed="1"/>
     <w:lsdException w:name="Outline List 1" w:semiHidden="1" w:unhideWhenUsed="1"/>
@@ -186,8 +1815,10 @@
     <w:lsdException w:name="Table Subtle 2" w:semiHidden="1" w:unhideWhenUsed="1"/>
     <w:lsdException w:name="Table Web 1" w:semiHidden="1" w:unhideWhenUsed="1"/>
     <w:lsdException w:name="Table Web 2" w:semiHidden="1" w:unhideWhenUsed="1"/>
+    <w:lsdException w:name="Table Web 3" w:semiHidden="1" w:unhideWhenUsed="1"/>
     <w:lsdException w:name="Balloon Text" w:semiHidden="1" w:unhideWhenUsed="1"/>
     <w:lsdException w:name="Table Grid" w:uiPriority="39"/>
+    <w:lsdException w:name="Table Theme" w:semiHidden="1" w:unhideWhenUsed="1"/>
     <w:lsdException w:name="Placeholder Text" w:semiHidden="1"/>
     <w:lsdException w:name="No Spacing" w:uiPriority="1" w:qFormat="1"/>
     <w:lsdException w:name="Light Shading" w:uiPriority="60"/>
@@ -416,7 +2047,6 @@
   <w:style w:type="character" w:default="1" w:styleId="Absatz-Standardschriftart">
     <w:name w:val="Default Paragraph Font"/>
     <w:uiPriority w:val="1"/>
-    <w:semiHidden/>
     <w:unhideWhenUsed/>
   </w:style>
   <w:style w:type="table" w:default="1" w:styleId="NormaleTabelle">

</xml_diff>